<commit_message>
Finalizing the whole M5
</commit_message>
<xml_diff>
--- a/Series 5/Series 5.docx
+++ b/Series 5/Series 5.docx
@@ -16,8 +16,6 @@
           <w:lang w:bidi="fa-IR"/>
         </w:rPr>
       </w:pPr>
-      <w:bookmarkStart w:id="0" w:name="_GoBack"/>
-      <w:bookmarkEnd w:id="0"/>
       <w:r>
         <w:rPr>
           <w:rFonts w:ascii="Vazir" w:hAnsi="Vazir" w:cs="Vazir"/>
@@ -1942,13 +1940,82 @@
         <w:bidi/>
         <w:jc w:val="both"/>
         <w:rPr>
-          <w:rFonts w:ascii="Vazir" w:hAnsi="Vazir" w:cs="Vazir"/>
-          <w:sz w:val="24"/>
-          <w:szCs w:val="24"/>
-          <w:rtl/>
-          <w:lang w:bidi="fa-IR"/>
-        </w:rPr>
-      </w:pPr>
+          <w:rFonts w:ascii="Vazir" w:hAnsi="Vazir" w:cs="Vazir" w:hint="cs"/>
+          <w:sz w:val="24"/>
+          <w:szCs w:val="24"/>
+          <w:rtl/>
+          <w:lang w:bidi="fa-IR"/>
+        </w:rPr>
+      </w:pPr>
+      <w:r>
+        <w:rPr>
+          <w:rFonts w:ascii="Vazir" w:hAnsi="Vazir" w:cs="Vazir" w:hint="cs"/>
+          <w:sz w:val="24"/>
+          <w:szCs w:val="24"/>
+          <w:rtl/>
+          <w:lang w:bidi="fa-IR"/>
+        </w:rPr>
+        <w:t>همانطور که واضح است در بالای هر کارت نام کلاس و در سمت چپ مسئولیت ها (</w:t>
+      </w:r>
+      <w:r>
+        <w:rPr>
+          <w:rFonts w:ascii="Vazir" w:hAnsi="Vazir" w:cs="Vazir"/>
+          <w:sz w:val="24"/>
+          <w:szCs w:val="24"/>
+          <w:lang w:bidi="fa-IR"/>
+        </w:rPr>
+        <w:t>responsibility</w:t>
+      </w:r>
+      <w:r>
+        <w:rPr>
+          <w:rFonts w:ascii="Vazir" w:hAnsi="Vazir" w:cs="Vazir" w:hint="cs"/>
+          <w:sz w:val="24"/>
+          <w:szCs w:val="24"/>
+          <w:rtl/>
+          <w:lang w:bidi="fa-IR"/>
+        </w:rPr>
+        <w:t xml:space="preserve">) و در سمت راست کارت همکاری ها وجود دارد. دلیل همکاری با </w:t>
+      </w:r>
+      <w:r>
+        <w:rPr>
+          <w:rFonts w:ascii="Vazir" w:hAnsi="Vazir" w:cs="Vazir"/>
+          <w:sz w:val="24"/>
+          <w:szCs w:val="24"/>
+          <w:lang w:bidi="fa-IR"/>
+        </w:rPr>
+        <w:t>Collection</w:t>
+      </w:r>
+      <w:r>
+        <w:rPr>
+          <w:rFonts w:ascii="Vazir" w:hAnsi="Vazir" w:cs="Vazir" w:hint="cs"/>
+          <w:sz w:val="24"/>
+          <w:szCs w:val="24"/>
+          <w:rtl/>
+          <w:lang w:bidi="fa-IR"/>
+        </w:rPr>
+        <w:t xml:space="preserve">، در بعضی از کلاس ها، نیاز به ذخیره سازی داده ها در لیست است و همینطور همکاری با کلاس </w:t>
+      </w:r>
+      <w:r>
+        <w:rPr>
+          <w:rFonts w:ascii="Vazir" w:hAnsi="Vazir" w:cs="Vazir"/>
+          <w:sz w:val="24"/>
+          <w:szCs w:val="24"/>
+          <w:lang w:bidi="fa-IR"/>
+        </w:rPr>
+        <w:t>Date</w:t>
+      </w:r>
+      <w:r>
+        <w:rPr>
+          <w:rFonts w:ascii="Vazir" w:hAnsi="Vazir" w:cs="Vazir" w:hint="cs"/>
+          <w:sz w:val="24"/>
+          <w:szCs w:val="24"/>
+          <w:rtl/>
+          <w:lang w:bidi="fa-IR"/>
+        </w:rPr>
+        <w:t xml:space="preserve"> به دلیل نیاز به داشتن فیلد به فرمت تاریخ می باشد.</w:t>
+      </w:r>
+      <w:bookmarkStart w:id="0" w:name="_GoBack"/>
+      <w:bookmarkEnd w:id="0"/>
     </w:p>
     <w:sectPr>
       <w:headerReference w:type="default" r:id="rId14"/>
@@ -3288,7 +3355,7 @@
 </file>
 
 <file path=customXml/itemProps1.xml><?xml version="1.0" encoding="utf-8"?>
-<ds:datastoreItem xmlns:ds="http://schemas.openxmlformats.org/officeDocument/2006/customXml" ds:itemID="{624268A6-980F-4651-86FE-101867AE2A86}">
+<ds:datastoreItem xmlns:ds="http://schemas.openxmlformats.org/officeDocument/2006/customXml" ds:itemID="{2C8246F3-429B-4465-93A7-40D14FE4D797}">
   <ds:schemaRefs>
     <ds:schemaRef ds:uri="http://schemas.openxmlformats.org/officeDocument/2006/bibliography"/>
   </ds:schemaRefs>

</xml_diff>